<commit_message>
feat(otchet): formatting; part of introduction
</commit_message>
<xml_diff>
--- a/otchet.docx
+++ b/otchet.docx
@@ -11,12 +11,6 @@
           <w:rFonts w:ascii="Times New Roman" w:hAnsi="Times New Roman"/>
         </w:rPr>
       </w:pPr>
-      <w:r>
-        <w:rPr>
-          <w:rFonts w:ascii="Times New Roman" w:hAnsi="Times New Roman"/>
-        </w:rPr>
-        <w:t>111</w:t>
-      </w:r>
       <w:r>
         <w:rPr>
           <w:rFonts w:ascii="Times New Roman" w:hAnsi="Times New Roman"/>
@@ -70,15 +64,15 @@
         </w:tblCellMar>
       </w:tblPr>
       <w:tblGrid>
-        <w:gridCol w:w="9972"/>
+        <w:gridCol w:w="11651"/>
       </w:tblGrid>
       <w:tr>
         <w:trPr>
-          <w:trHeight w:val="11605" w:hRule="atLeast"/>
+          <w:trHeight w:val="13268" w:hRule="atLeast"/>
         </w:trPr>
         <w:tc>
           <w:tcPr>
-            <w:tcW w:w="9972" w:type="dxa"/>
+            <w:tcW w:w="11651" w:type="dxa"/>
             <w:tcBorders/>
             <w:vAlign w:val="center"/>
           </w:tcPr>
@@ -88,16 +82,15 @@
               <w:bidi w:val="0"/>
               <w:jc w:val="center"/>
               <w:rPr>
-                <w:rFonts w:ascii="Times New Roman" w:hAnsi="Times New Roman"/>
-                <w:b/>
-                <w:bCs/>
+                <w:b w:val="false"/>
+                <w:bCs w:val="false"/>
               </w:rPr>
             </w:pPr>
             <w:r>
               <w:rPr>
                 <w:rFonts w:ascii="Times New Roman" w:hAnsi="Times New Roman"/>
-                <w:b/>
-                <w:bCs/>
+                <w:b w:val="false"/>
+                <w:bCs w:val="false"/>
               </w:rPr>
               <w:t>Автоматизация тестирования ПО</w:t>
             </w:r>
@@ -187,16 +180,15 @@
               <w:bidi w:val="0"/>
               <w:jc w:val="center"/>
               <w:rPr>
-                <w:rFonts w:ascii="Times New Roman" w:hAnsi="Times New Roman"/>
-                <w:b/>
-                <w:bCs/>
+                <w:b w:val="false"/>
+                <w:bCs w:val="false"/>
               </w:rPr>
             </w:pPr>
             <w:r>
               <w:rPr>
                 <w:rFonts w:ascii="Times New Roman" w:hAnsi="Times New Roman"/>
-                <w:b/>
-                <w:bCs/>
+                <w:b w:val="false"/>
+                <w:bCs w:val="false"/>
               </w:rPr>
               <w:t>Дубровских Никита Евгеньевич.</w:t>
             </w:r>
@@ -251,12 +243,10 @@
         </w:tc>
       </w:tr>
       <w:tr>
-        <w:trPr>
-          <w:trHeight w:val="640" w:hRule="atLeast"/>
-        </w:trPr>
+        <w:trPr/>
         <w:tc>
           <w:tcPr>
-            <w:tcW w:w="9972" w:type="dxa"/>
+            <w:tcW w:w="11651" w:type="dxa"/>
             <w:tcBorders/>
             <w:vAlign w:val="center"/>
           </w:tcPr>
@@ -290,6 +280,36 @@
               </w:rPr>
             </w:r>
           </w:p>
+          <w:p>
+            <w:pPr>
+              <w:pStyle w:val="Normal"/>
+              <w:bidi w:val="0"/>
+              <w:jc w:val="center"/>
+              <w:rPr>
+                <w:rFonts w:ascii="Times New Roman" w:hAnsi="Times New Roman"/>
+              </w:rPr>
+            </w:pPr>
+            <w:r>
+              <w:rPr>
+                <w:rFonts w:ascii="Times New Roman" w:hAnsi="Times New Roman"/>
+              </w:rPr>
+            </w:r>
+          </w:p>
+          <w:p>
+            <w:pPr>
+              <w:pStyle w:val="Normal"/>
+              <w:bidi w:val="0"/>
+              <w:jc w:val="center"/>
+              <w:rPr>
+                <w:rFonts w:ascii="Times New Roman" w:hAnsi="Times New Roman"/>
+              </w:rPr>
+            </w:pPr>
+            <w:r>
+              <w:rPr>
+                <w:rFonts w:ascii="Times New Roman" w:hAnsi="Times New Roman"/>
+              </w:rPr>
+            </w:r>
+          </w:p>
         </w:tc>
       </w:tr>
     </w:tbl>
@@ -320,6 +340,273 @@
         <w:jc w:val="center"/>
         <w:rPr>
           <w:rFonts w:ascii="Times New Roman" w:hAnsi="Times New Roman"/>
+          <w:b/>
+          <w:bCs/>
+        </w:rPr>
+      </w:pPr>
+      <w:r>
+        <w:rPr>
+          <w:rFonts w:ascii="Times New Roman" w:hAnsi="Times New Roman"/>
+          <w:b/>
+          <w:bCs/>
+        </w:rPr>
+        <w:t>Введение</w:t>
+      </w:r>
+    </w:p>
+    <w:p>
+      <w:pPr>
+        <w:pStyle w:val="Normal"/>
+        <w:bidi w:val="0"/>
+        <w:spacing w:before="0" w:after="0"/>
+        <w:jc w:val="both"/>
+        <w:rPr>
+          <w:rFonts w:ascii="Times New Roman" w:hAnsi="Times New Roman"/>
+        </w:rPr>
+      </w:pPr>
+      <w:r>
+        <w:rPr>
+          <w:rFonts w:ascii="Times New Roman" w:hAnsi="Times New Roman"/>
+        </w:rPr>
+        <w:t xml:space="preserve">Цель курсового проекта: </w:t>
+      </w:r>
+    </w:p>
+    <w:p>
+      <w:pPr>
+        <w:pStyle w:val="Normal"/>
+        <w:numPr>
+          <w:ilvl w:val="0"/>
+          <w:numId w:val="1"/>
+        </w:numPr>
+        <w:bidi w:val="0"/>
+        <w:spacing w:before="0" w:after="0"/>
+        <w:jc w:val="both"/>
+        <w:rPr>
+          <w:rFonts w:ascii="Times New Roman" w:hAnsi="Times New Roman"/>
+        </w:rPr>
+      </w:pPr>
+      <w:r>
+        <w:rPr>
+          <w:rFonts w:ascii="Times New Roman" w:hAnsi="Times New Roman"/>
+        </w:rPr>
+        <w:t>изучение существующих принципов и подходов к автоматизации тестирования;</w:t>
+      </w:r>
+    </w:p>
+    <w:p>
+      <w:pPr>
+        <w:pStyle w:val="Normal"/>
+        <w:numPr>
+          <w:ilvl w:val="0"/>
+          <w:numId w:val="1"/>
+        </w:numPr>
+        <w:bidi w:val="0"/>
+        <w:spacing w:before="0" w:after="0"/>
+        <w:jc w:val="both"/>
+        <w:rPr>
+          <w:rFonts w:ascii="Times New Roman" w:hAnsi="Times New Roman"/>
+        </w:rPr>
+      </w:pPr>
+      <w:r>
+        <w:rPr>
+          <w:rFonts w:ascii="Times New Roman" w:hAnsi="Times New Roman"/>
+        </w:rPr>
+        <w:t xml:space="preserve">приобретение навыков и изучение методов автоматизированного тестирования ПО в процессе выполнения заданий курсовой работы; </w:t>
+      </w:r>
+    </w:p>
+    <w:p>
+      <w:pPr>
+        <w:pStyle w:val="Normal"/>
+        <w:numPr>
+          <w:ilvl w:val="0"/>
+          <w:numId w:val="1"/>
+        </w:numPr>
+        <w:bidi w:val="0"/>
+        <w:spacing w:before="0" w:after="0"/>
+        <w:jc w:val="both"/>
+        <w:rPr>
+          <w:rFonts w:ascii="Times New Roman" w:hAnsi="Times New Roman"/>
+        </w:rPr>
+      </w:pPr>
+      <w:r>
+        <w:rPr>
+          <w:rFonts w:ascii="Times New Roman" w:hAnsi="Times New Roman"/>
+        </w:rPr>
+        <w:t>получение навыков использования на начальном профессиональном уровне популярных средств автоматизации тестирования, формирования и выполнения автоматизированных тестов.</w:t>
+      </w:r>
+    </w:p>
+    <w:p>
+      <w:pPr>
+        <w:pStyle w:val="Normal"/>
+        <w:bidi w:val="0"/>
+        <w:spacing w:before="0" w:after="0"/>
+        <w:jc w:val="both"/>
+        <w:rPr>
+          <w:rFonts w:ascii="Times New Roman" w:hAnsi="Times New Roman"/>
+        </w:rPr>
+      </w:pPr>
+      <w:r>
+        <w:rPr>
+          <w:rFonts w:ascii="Times New Roman" w:hAnsi="Times New Roman"/>
+        </w:rPr>
+      </w:r>
+    </w:p>
+    <w:p>
+      <w:pPr>
+        <w:pStyle w:val="Normal"/>
+        <w:bidi w:val="0"/>
+        <w:spacing w:before="0" w:after="0"/>
+        <w:jc w:val="both"/>
+        <w:rPr>
+          <w:rFonts w:ascii="Times New Roman" w:hAnsi="Times New Roman"/>
+        </w:rPr>
+      </w:pPr>
+      <w:r>
+        <w:rPr>
+          <w:rFonts w:ascii="Times New Roman" w:hAnsi="Times New Roman"/>
+        </w:rPr>
+        <w:t xml:space="preserve">Задачи курсового проекта </w:t>
+      </w:r>
+    </w:p>
+    <w:p>
+      <w:pPr>
+        <w:pStyle w:val="Normal"/>
+        <w:numPr>
+          <w:ilvl w:val="0"/>
+          <w:numId w:val="2"/>
+        </w:numPr>
+        <w:bidi w:val="0"/>
+        <w:spacing w:before="0" w:after="0"/>
+        <w:jc w:val="both"/>
+        <w:rPr>
+          <w:rFonts w:ascii="Times New Roman" w:hAnsi="Times New Roman"/>
+        </w:rPr>
+      </w:pPr>
+      <w:r>
+        <w:rPr>
+          <w:rFonts w:ascii="Times New Roman" w:hAnsi="Times New Roman"/>
+        </w:rPr>
+        <w:t>изучение материалов лекционных и практических занятий из курса LMS «Введение в автоматизированное тестирование»;</w:t>
+      </w:r>
+    </w:p>
+    <w:p>
+      <w:pPr>
+        <w:pStyle w:val="Normal"/>
+        <w:numPr>
+          <w:ilvl w:val="0"/>
+          <w:numId w:val="2"/>
+        </w:numPr>
+        <w:bidi w:val="0"/>
+        <w:spacing w:before="0" w:after="0"/>
+        <w:jc w:val="both"/>
+        <w:rPr>
+          <w:rFonts w:ascii="Times New Roman" w:hAnsi="Times New Roman"/>
+        </w:rPr>
+      </w:pPr>
+      <w:r>
+        <w:rPr>
+          <w:rFonts w:ascii="Times New Roman" w:hAnsi="Times New Roman"/>
+        </w:rPr>
+        <w:t>выполнение заданий по тестированию фронтенда — тестирование "LambdaTest Sample App", тестирование страницы расписания на сайте Мосполитеха, тестирование Яндекс.Маркета;</w:t>
+      </w:r>
+    </w:p>
+    <w:p>
+      <w:pPr>
+        <w:pStyle w:val="Normal"/>
+        <w:numPr>
+          <w:ilvl w:val="0"/>
+          <w:numId w:val="2"/>
+        </w:numPr>
+        <w:bidi w:val="0"/>
+        <w:spacing w:before="0" w:after="0"/>
+        <w:jc w:val="both"/>
+        <w:rPr>
+          <w:rFonts w:ascii="Times New Roman" w:hAnsi="Times New Roman"/>
+        </w:rPr>
+      </w:pPr>
+      <w:r>
+        <w:rPr>
+          <w:rFonts w:ascii="Times New Roman" w:hAnsi="Times New Roman"/>
+        </w:rPr>
+        <w:t>выполнение индивидуального задания (фронтенд);</w:t>
+      </w:r>
+    </w:p>
+    <w:p>
+      <w:pPr>
+        <w:pStyle w:val="Normal"/>
+        <w:numPr>
+          <w:ilvl w:val="0"/>
+          <w:numId w:val="2"/>
+        </w:numPr>
+        <w:bidi w:val="0"/>
+        <w:spacing w:before="0" w:after="0"/>
+        <w:jc w:val="both"/>
+        <w:rPr>
+          <w:rFonts w:ascii="Times New Roman" w:hAnsi="Times New Roman"/>
+        </w:rPr>
+      </w:pPr>
+      <w:r>
+        <w:rPr>
+          <w:rFonts w:ascii="Times New Roman" w:hAnsi="Times New Roman"/>
+        </w:rPr>
+        <w:t>выполнение заданий по тестированию бэкенда.</w:t>
+      </w:r>
+    </w:p>
+    <w:p>
+      <w:pPr>
+        <w:pStyle w:val="Normal"/>
+        <w:bidi w:val="0"/>
+        <w:spacing w:before="0" w:after="0"/>
+        <w:jc w:val="both"/>
+        <w:rPr>
+          <w:rFonts w:ascii="Times New Roman" w:hAnsi="Times New Roman"/>
+        </w:rPr>
+      </w:pPr>
+      <w:r>
+        <w:rPr>
+          <w:rFonts w:ascii="Times New Roman" w:hAnsi="Times New Roman"/>
+        </w:rPr>
+      </w:r>
+    </w:p>
+    <w:p>
+      <w:pPr>
+        <w:pStyle w:val="Normal"/>
+        <w:bidi w:val="0"/>
+        <w:spacing w:before="0" w:after="0"/>
+        <w:jc w:val="both"/>
+        <w:rPr>
+          <w:rFonts w:ascii="Times New Roman" w:hAnsi="Times New Roman"/>
+        </w:rPr>
+      </w:pPr>
+      <w:r>
+        <w:rPr>
+          <w:rFonts w:ascii="Times New Roman" w:hAnsi="Times New Roman"/>
+        </w:rPr>
+        <w:t>В проекте были использованы следующие технологии и инструменты:……….</w:t>
+      </w:r>
+    </w:p>
+    <w:p>
+      <w:pPr>
+        <w:pStyle w:val="Normal"/>
+        <w:bidi w:val="0"/>
+        <w:spacing w:before="0" w:after="0"/>
+        <w:jc w:val="both"/>
+        <w:rPr>
+          <w:rFonts w:ascii="Times New Roman" w:hAnsi="Times New Roman"/>
+        </w:rPr>
+      </w:pPr>
+      <w:r>
+        <w:rPr>
+          <w:rFonts w:ascii="Times New Roman" w:hAnsi="Times New Roman"/>
+        </w:rPr>
+      </w:r>
+    </w:p>
+    <w:p>
+      <w:pPr>
+        <w:pStyle w:val="Normal"/>
+        <w:bidi w:val="0"/>
+        <w:spacing w:before="0" w:after="0"/>
+        <w:jc w:val="both"/>
+        <w:rPr>
+          <w:rFonts w:ascii="Times New Roman" w:hAnsi="Times New Roman"/>
         </w:rPr>
       </w:pPr>
       <w:r>
@@ -329,9 +616,10 @@
       </w:r>
     </w:p>
     <w:sectPr>
+      <w:headerReference w:type="default" r:id="rId2"/>
       <w:type w:val="nextPage"/>
-      <w:pgSz w:w="12240" w:h="15840"/>
-      <w:pgMar w:left="1134" w:right="1134" w:gutter="0" w:header="0" w:top="1134" w:footer="0" w:bottom="1134"/>
+      <w:pgSz w:w="11906" w:h="16838"/>
+      <w:pgMar w:left="170" w:right="85" w:gutter="0" w:header="113" w:top="972" w:footer="0" w:bottom="113"/>
       <w:pgNumType w:fmt="decimal"/>
       <w:formProt w:val="false"/>
       <w:textDirection w:val="lrTb"/>
@@ -341,6 +629,471 @@
 </w:document>
 </file>
 
+<file path=word/header1.xml><?xml version="1.0" encoding="utf-8"?>
+<w:hdr xmlns:o="urn:schemas-microsoft-com:office:office" xmlns:r="http://schemas.openxmlformats.org/officeDocument/2006/relationships" xmlns:v="urn:schemas-microsoft-com:vml" xmlns:w="http://schemas.openxmlformats.org/wordprocessingml/2006/main" xmlns:w10="urn:schemas-microsoft-com:office:word" xmlns:wp="http://schemas.openxmlformats.org/drawingml/2006/wordprocessingDrawing" xmlns:wps="http://schemas.microsoft.com/office/word/2010/wordprocessingShape" xmlns:wpg="http://schemas.microsoft.com/office/word/2010/wordprocessingGroup" xmlns:mc="http://schemas.openxmlformats.org/markup-compatibility/2006" xmlns:wp14="http://schemas.microsoft.com/office/word/2010/wordprocessingDrawing" xmlns:w14="http://schemas.microsoft.com/office/word/2010/wordml" xmlns:w15="http://schemas.microsoft.com/office/word/2012/wordml" mc:Ignorable="w14 wp14 w15">
+  <w:p>
+    <w:pPr>
+      <w:pStyle w:val="Header"/>
+      <w:jc w:val="center"/>
+      <w:rPr>
+        <w:rFonts w:ascii="Times New Roman" w:hAnsi="Times New Roman"/>
+      </w:rPr>
+    </w:pPr>
+    <w:r>
+      <w:rPr>
+        <w:rFonts w:ascii="Times New Roman" w:hAnsi="Times New Roman"/>
+      </w:rPr>
+      <w:fldChar w:fldCharType="begin"/>
+    </w:r>
+    <w:r>
+      <w:rPr>
+        <w:rFonts w:ascii="Times New Roman" w:hAnsi="Times New Roman"/>
+      </w:rPr>
+      <w:instrText xml:space="preserve"> PAGE </w:instrText>
+    </w:r>
+    <w:r>
+      <w:rPr>
+        <w:rFonts w:ascii="Times New Roman" w:hAnsi="Times New Roman"/>
+      </w:rPr>
+      <w:fldChar w:fldCharType="separate"/>
+    </w:r>
+    <w:r>
+      <w:rPr>
+        <w:rFonts w:ascii="Times New Roman" w:hAnsi="Times New Roman"/>
+      </w:rPr>
+      <w:t>2</w:t>
+    </w:r>
+    <w:r>
+      <w:rPr>
+        <w:rFonts w:ascii="Times New Roman" w:hAnsi="Times New Roman"/>
+      </w:rPr>
+      <w:fldChar w:fldCharType="end"/>
+    </w:r>
+  </w:p>
+  <w:p>
+    <w:pPr>
+      <w:pStyle w:val="Header"/>
+      <w:rPr>
+        <w:rFonts w:ascii="Times New Roman" w:hAnsi="Times New Roman"/>
+      </w:rPr>
+    </w:pPr>
+    <w:r>
+      <w:rPr>
+        <w:rFonts w:ascii="Times New Roman" w:hAnsi="Times New Roman"/>
+      </w:rPr>
+      <w:t>Дубровских 221-361</w:t>
+    </w:r>
+  </w:p>
+</w:hdr>
+</file>
+
+<file path=word/numbering.xml><?xml version="1.0" encoding="utf-8"?>
+<w:numbering xmlns:w="http://schemas.openxmlformats.org/wordprocessingml/2006/main" xmlns:o="urn:schemas-microsoft-com:office:office" xmlns:r="http://schemas.openxmlformats.org/officeDocument/2006/relationships" xmlns:v="urn:schemas-microsoft-com:vml" xmlns:mc="http://schemas.openxmlformats.org/markup-compatibility/2006" xmlns:w14="http://schemas.microsoft.com/office/word/2010/wordml" mc:Ignorable="w14">
+  <w:abstractNum w:abstractNumId="1">
+    <w:lvl w:ilvl="0">
+      <w:start w:val="1"/>
+      <w:numFmt w:val="bullet"/>
+      <w:lvlText w:val=""/>
+      <w:lvlJc w:val="start"/>
+      <w:pPr>
+        <w:tabs>
+          <w:tab w:val="num" w:pos="720"/>
+        </w:tabs>
+        <w:ind w:start="720" w:hanging="360"/>
+      </w:pPr>
+      <w:rPr>
+        <w:rFonts w:ascii="Symbol" w:hAnsi="Symbol" w:cs="Symbol" w:hint="default"/>
+      </w:rPr>
+    </w:lvl>
+    <w:lvl w:ilvl="1">
+      <w:start w:val="1"/>
+      <w:numFmt w:val="bullet"/>
+      <w:lvlText w:val="◦"/>
+      <w:lvlJc w:val="start"/>
+      <w:pPr>
+        <w:tabs>
+          <w:tab w:val="num" w:pos="1080"/>
+        </w:tabs>
+        <w:ind w:start="1080" w:hanging="360"/>
+      </w:pPr>
+      <w:rPr>
+        <w:rFonts w:ascii="OpenSymbol" w:hAnsi="OpenSymbol" w:cs="OpenSymbol" w:hint="default"/>
+      </w:rPr>
+    </w:lvl>
+    <w:lvl w:ilvl="2">
+      <w:start w:val="1"/>
+      <w:numFmt w:val="bullet"/>
+      <w:lvlText w:val="▪"/>
+      <w:lvlJc w:val="start"/>
+      <w:pPr>
+        <w:tabs>
+          <w:tab w:val="num" w:pos="1440"/>
+        </w:tabs>
+        <w:ind w:start="1440" w:hanging="360"/>
+      </w:pPr>
+      <w:rPr>
+        <w:rFonts w:ascii="OpenSymbol" w:hAnsi="OpenSymbol" w:cs="OpenSymbol" w:hint="default"/>
+      </w:rPr>
+    </w:lvl>
+    <w:lvl w:ilvl="3">
+      <w:start w:val="1"/>
+      <w:numFmt w:val="bullet"/>
+      <w:lvlText w:val=""/>
+      <w:lvlJc w:val="start"/>
+      <w:pPr>
+        <w:tabs>
+          <w:tab w:val="num" w:pos="1800"/>
+        </w:tabs>
+        <w:ind w:start="1800" w:hanging="360"/>
+      </w:pPr>
+      <w:rPr>
+        <w:rFonts w:ascii="Symbol" w:hAnsi="Symbol" w:cs="Symbol" w:hint="default"/>
+      </w:rPr>
+    </w:lvl>
+    <w:lvl w:ilvl="4">
+      <w:start w:val="1"/>
+      <w:numFmt w:val="bullet"/>
+      <w:lvlText w:val="◦"/>
+      <w:lvlJc w:val="start"/>
+      <w:pPr>
+        <w:tabs>
+          <w:tab w:val="num" w:pos="2160"/>
+        </w:tabs>
+        <w:ind w:start="2160" w:hanging="360"/>
+      </w:pPr>
+      <w:rPr>
+        <w:rFonts w:ascii="OpenSymbol" w:hAnsi="OpenSymbol" w:cs="OpenSymbol" w:hint="default"/>
+      </w:rPr>
+    </w:lvl>
+    <w:lvl w:ilvl="5">
+      <w:start w:val="1"/>
+      <w:numFmt w:val="bullet"/>
+      <w:lvlText w:val="▪"/>
+      <w:lvlJc w:val="start"/>
+      <w:pPr>
+        <w:tabs>
+          <w:tab w:val="num" w:pos="2520"/>
+        </w:tabs>
+        <w:ind w:start="2520" w:hanging="360"/>
+      </w:pPr>
+      <w:rPr>
+        <w:rFonts w:ascii="OpenSymbol" w:hAnsi="OpenSymbol" w:cs="OpenSymbol" w:hint="default"/>
+      </w:rPr>
+    </w:lvl>
+    <w:lvl w:ilvl="6">
+      <w:start w:val="1"/>
+      <w:numFmt w:val="bullet"/>
+      <w:lvlText w:val=""/>
+      <w:lvlJc w:val="start"/>
+      <w:pPr>
+        <w:tabs>
+          <w:tab w:val="num" w:pos="2880"/>
+        </w:tabs>
+        <w:ind w:start="2880" w:hanging="360"/>
+      </w:pPr>
+      <w:rPr>
+        <w:rFonts w:ascii="Symbol" w:hAnsi="Symbol" w:cs="Symbol" w:hint="default"/>
+      </w:rPr>
+    </w:lvl>
+    <w:lvl w:ilvl="7">
+      <w:start w:val="1"/>
+      <w:numFmt w:val="bullet"/>
+      <w:lvlText w:val="◦"/>
+      <w:lvlJc w:val="start"/>
+      <w:pPr>
+        <w:tabs>
+          <w:tab w:val="num" w:pos="3240"/>
+        </w:tabs>
+        <w:ind w:start="3240" w:hanging="360"/>
+      </w:pPr>
+      <w:rPr>
+        <w:rFonts w:ascii="OpenSymbol" w:hAnsi="OpenSymbol" w:cs="OpenSymbol" w:hint="default"/>
+      </w:rPr>
+    </w:lvl>
+    <w:lvl w:ilvl="8">
+      <w:start w:val="1"/>
+      <w:numFmt w:val="bullet"/>
+      <w:lvlText w:val="▪"/>
+      <w:lvlJc w:val="start"/>
+      <w:pPr>
+        <w:tabs>
+          <w:tab w:val="num" w:pos="3600"/>
+        </w:tabs>
+        <w:ind w:start="3600" w:hanging="360"/>
+      </w:pPr>
+      <w:rPr>
+        <w:rFonts w:ascii="OpenSymbol" w:hAnsi="OpenSymbol" w:cs="OpenSymbol" w:hint="default"/>
+      </w:rPr>
+    </w:lvl>
+  </w:abstractNum>
+  <w:abstractNum w:abstractNumId="2">
+    <w:lvl w:ilvl="0">
+      <w:start w:val="1"/>
+      <w:numFmt w:val="bullet"/>
+      <w:lvlText w:val=""/>
+      <w:lvlJc w:val="start"/>
+      <w:pPr>
+        <w:tabs>
+          <w:tab w:val="num" w:pos="720"/>
+        </w:tabs>
+        <w:ind w:start="720" w:hanging="360"/>
+      </w:pPr>
+      <w:rPr>
+        <w:rFonts w:ascii="Symbol" w:hAnsi="Symbol" w:cs="Symbol" w:hint="default"/>
+      </w:rPr>
+    </w:lvl>
+    <w:lvl w:ilvl="1">
+      <w:start w:val="1"/>
+      <w:numFmt w:val="bullet"/>
+      <w:lvlText w:val="◦"/>
+      <w:lvlJc w:val="start"/>
+      <w:pPr>
+        <w:tabs>
+          <w:tab w:val="num" w:pos="1080"/>
+        </w:tabs>
+        <w:ind w:start="1080" w:hanging="360"/>
+      </w:pPr>
+      <w:rPr>
+        <w:rFonts w:ascii="OpenSymbol" w:hAnsi="OpenSymbol" w:cs="OpenSymbol" w:hint="default"/>
+      </w:rPr>
+    </w:lvl>
+    <w:lvl w:ilvl="2">
+      <w:start w:val="1"/>
+      <w:numFmt w:val="bullet"/>
+      <w:lvlText w:val="▪"/>
+      <w:lvlJc w:val="start"/>
+      <w:pPr>
+        <w:tabs>
+          <w:tab w:val="num" w:pos="1440"/>
+        </w:tabs>
+        <w:ind w:start="1440" w:hanging="360"/>
+      </w:pPr>
+      <w:rPr>
+        <w:rFonts w:ascii="OpenSymbol" w:hAnsi="OpenSymbol" w:cs="OpenSymbol" w:hint="default"/>
+      </w:rPr>
+    </w:lvl>
+    <w:lvl w:ilvl="3">
+      <w:start w:val="1"/>
+      <w:numFmt w:val="bullet"/>
+      <w:lvlText w:val=""/>
+      <w:lvlJc w:val="start"/>
+      <w:pPr>
+        <w:tabs>
+          <w:tab w:val="num" w:pos="1800"/>
+        </w:tabs>
+        <w:ind w:start="1800" w:hanging="360"/>
+      </w:pPr>
+      <w:rPr>
+        <w:rFonts w:ascii="Symbol" w:hAnsi="Symbol" w:cs="Symbol" w:hint="default"/>
+      </w:rPr>
+    </w:lvl>
+    <w:lvl w:ilvl="4">
+      <w:start w:val="1"/>
+      <w:numFmt w:val="bullet"/>
+      <w:lvlText w:val="◦"/>
+      <w:lvlJc w:val="start"/>
+      <w:pPr>
+        <w:tabs>
+          <w:tab w:val="num" w:pos="2160"/>
+        </w:tabs>
+        <w:ind w:start="2160" w:hanging="360"/>
+      </w:pPr>
+      <w:rPr>
+        <w:rFonts w:ascii="OpenSymbol" w:hAnsi="OpenSymbol" w:cs="OpenSymbol" w:hint="default"/>
+      </w:rPr>
+    </w:lvl>
+    <w:lvl w:ilvl="5">
+      <w:start w:val="1"/>
+      <w:numFmt w:val="bullet"/>
+      <w:lvlText w:val="▪"/>
+      <w:lvlJc w:val="start"/>
+      <w:pPr>
+        <w:tabs>
+          <w:tab w:val="num" w:pos="2520"/>
+        </w:tabs>
+        <w:ind w:start="2520" w:hanging="360"/>
+      </w:pPr>
+      <w:rPr>
+        <w:rFonts w:ascii="OpenSymbol" w:hAnsi="OpenSymbol" w:cs="OpenSymbol" w:hint="default"/>
+      </w:rPr>
+    </w:lvl>
+    <w:lvl w:ilvl="6">
+      <w:start w:val="1"/>
+      <w:numFmt w:val="bullet"/>
+      <w:lvlText w:val=""/>
+      <w:lvlJc w:val="start"/>
+      <w:pPr>
+        <w:tabs>
+          <w:tab w:val="num" w:pos="2880"/>
+        </w:tabs>
+        <w:ind w:start="2880" w:hanging="360"/>
+      </w:pPr>
+      <w:rPr>
+        <w:rFonts w:ascii="Symbol" w:hAnsi="Symbol" w:cs="Symbol" w:hint="default"/>
+      </w:rPr>
+    </w:lvl>
+    <w:lvl w:ilvl="7">
+      <w:start w:val="1"/>
+      <w:numFmt w:val="bullet"/>
+      <w:lvlText w:val="◦"/>
+      <w:lvlJc w:val="start"/>
+      <w:pPr>
+        <w:tabs>
+          <w:tab w:val="num" w:pos="3240"/>
+        </w:tabs>
+        <w:ind w:start="3240" w:hanging="360"/>
+      </w:pPr>
+      <w:rPr>
+        <w:rFonts w:ascii="OpenSymbol" w:hAnsi="OpenSymbol" w:cs="OpenSymbol" w:hint="default"/>
+      </w:rPr>
+    </w:lvl>
+    <w:lvl w:ilvl="8">
+      <w:start w:val="1"/>
+      <w:numFmt w:val="bullet"/>
+      <w:lvlText w:val="▪"/>
+      <w:lvlJc w:val="start"/>
+      <w:pPr>
+        <w:tabs>
+          <w:tab w:val="num" w:pos="3600"/>
+        </w:tabs>
+        <w:ind w:start="3600" w:hanging="360"/>
+      </w:pPr>
+      <w:rPr>
+        <w:rFonts w:ascii="OpenSymbol" w:hAnsi="OpenSymbol" w:cs="OpenSymbol" w:hint="default"/>
+      </w:rPr>
+    </w:lvl>
+  </w:abstractNum>
+  <w:abstractNum w:abstractNumId="3">
+    <w:lvl w:ilvl="0">
+      <w:start w:val="1"/>
+      <w:numFmt w:val="none"/>
+      <w:suff w:val="nothing"/>
+      <w:lvlText w:val=""/>
+      <w:lvlJc w:val="start"/>
+      <w:pPr>
+        <w:tabs>
+          <w:tab w:val="num" w:pos="0"/>
+        </w:tabs>
+        <w:ind w:start="0" w:hanging="0"/>
+      </w:pPr>
+    </w:lvl>
+    <w:lvl w:ilvl="1">
+      <w:start w:val="1"/>
+      <w:numFmt w:val="none"/>
+      <w:suff w:val="nothing"/>
+      <w:lvlText w:val=""/>
+      <w:lvlJc w:val="start"/>
+      <w:pPr>
+        <w:tabs>
+          <w:tab w:val="num" w:pos="0"/>
+        </w:tabs>
+        <w:ind w:start="0" w:hanging="0"/>
+      </w:pPr>
+    </w:lvl>
+    <w:lvl w:ilvl="2">
+      <w:start w:val="1"/>
+      <w:numFmt w:val="none"/>
+      <w:suff w:val="nothing"/>
+      <w:lvlText w:val=""/>
+      <w:lvlJc w:val="start"/>
+      <w:pPr>
+        <w:tabs>
+          <w:tab w:val="num" w:pos="0"/>
+        </w:tabs>
+        <w:ind w:start="0" w:hanging="0"/>
+      </w:pPr>
+    </w:lvl>
+    <w:lvl w:ilvl="3">
+      <w:start w:val="1"/>
+      <w:numFmt w:val="none"/>
+      <w:suff w:val="nothing"/>
+      <w:lvlText w:val=""/>
+      <w:lvlJc w:val="start"/>
+      <w:pPr>
+        <w:tabs>
+          <w:tab w:val="num" w:pos="0"/>
+        </w:tabs>
+        <w:ind w:start="0" w:hanging="0"/>
+      </w:pPr>
+    </w:lvl>
+    <w:lvl w:ilvl="4">
+      <w:start w:val="1"/>
+      <w:numFmt w:val="none"/>
+      <w:suff w:val="nothing"/>
+      <w:lvlText w:val=""/>
+      <w:lvlJc w:val="start"/>
+      <w:pPr>
+        <w:tabs>
+          <w:tab w:val="num" w:pos="0"/>
+        </w:tabs>
+        <w:ind w:start="0" w:hanging="0"/>
+      </w:pPr>
+    </w:lvl>
+    <w:lvl w:ilvl="5">
+      <w:start w:val="1"/>
+      <w:numFmt w:val="none"/>
+      <w:suff w:val="nothing"/>
+      <w:lvlText w:val=""/>
+      <w:lvlJc w:val="start"/>
+      <w:pPr>
+        <w:tabs>
+          <w:tab w:val="num" w:pos="0"/>
+        </w:tabs>
+        <w:ind w:start="0" w:hanging="0"/>
+      </w:pPr>
+    </w:lvl>
+    <w:lvl w:ilvl="6">
+      <w:start w:val="1"/>
+      <w:numFmt w:val="none"/>
+      <w:suff w:val="nothing"/>
+      <w:lvlText w:val=""/>
+      <w:lvlJc w:val="start"/>
+      <w:pPr>
+        <w:tabs>
+          <w:tab w:val="num" w:pos="0"/>
+        </w:tabs>
+        <w:ind w:start="0" w:hanging="0"/>
+      </w:pPr>
+    </w:lvl>
+    <w:lvl w:ilvl="7">
+      <w:start w:val="1"/>
+      <w:numFmt w:val="none"/>
+      <w:suff w:val="nothing"/>
+      <w:lvlText w:val=""/>
+      <w:lvlJc w:val="start"/>
+      <w:pPr>
+        <w:tabs>
+          <w:tab w:val="num" w:pos="0"/>
+        </w:tabs>
+        <w:ind w:start="0" w:hanging="0"/>
+      </w:pPr>
+    </w:lvl>
+    <w:lvl w:ilvl="8">
+      <w:start w:val="1"/>
+      <w:numFmt w:val="none"/>
+      <w:suff w:val="nothing"/>
+      <w:lvlText w:val=""/>
+      <w:lvlJc w:val="start"/>
+      <w:pPr>
+        <w:tabs>
+          <w:tab w:val="num" w:pos="0"/>
+        </w:tabs>
+        <w:ind w:start="0" w:hanging="0"/>
+      </w:pPr>
+    </w:lvl>
+  </w:abstractNum>
+  <w:num w:numId="1">
+    <w:abstractNumId w:val="1"/>
+  </w:num>
+  <w:num w:numId="2">
+    <w:abstractNumId w:val="2"/>
+  </w:num>
+  <w:num w:numId="3">
+    <w:abstractNumId w:val="3"/>
+  </w:num>
+</w:numbering>
+</file>
+
 <file path=word/styles.xml><?xml version="1.0" encoding="utf-8"?>
 <w:styles xmlns:w="http://schemas.openxmlformats.org/wordprocessingml/2006/main" xmlns:w14="http://schemas.microsoft.com/office/word/2010/wordml" xmlns:mc="http://schemas.openxmlformats.org/markup-compatibility/2006" mc:Ignorable="w14">
   <w:docDefaults>
@@ -365,7 +1118,7 @@
     <w:pPr>
       <w:widowControl/>
       <w:suppressAutoHyphens w:val="true"/>
-      <w:overflowPunct w:val="false"/>
+      <w:overflowPunct w:val="true"/>
       <w:bidi w:val="0"/>
       <w:spacing w:before="0" w:after="0"/>
       <w:jc w:val="start"/>
@@ -377,6 +1130,13 @@
       <w:sz w:val="24"/>
       <w:szCs w:val="24"/>
       <w:lang w:val="ru-RU" w:eastAsia="zh-CN" w:bidi="hi-IN"/>
+    </w:rPr>
+  </w:style>
+  <w:style w:type="character" w:styleId="Bullets">
+    <w:name w:val="Bullets"/>
+    <w:qFormat/>
+    <w:rPr>
+      <w:rFonts w:ascii="OpenSymbol" w:hAnsi="OpenSymbol" w:eastAsia="OpenSymbol" w:cs="OpenSymbol"/>
     </w:rPr>
   </w:style>
   <w:style w:type="paragraph" w:styleId="Heading">
@@ -438,6 +1198,36 @@
     <w:qFormat/>
     <w:pPr>
       <w:widowControl w:val="false"/>
+      <w:suppressLineNumbers/>
+    </w:pPr>
+    <w:rPr/>
+  </w:style>
+  <w:style w:type="paragraph" w:styleId="HeaderandFooter">
+    <w:name w:val="Header and Footer"/>
+    <w:basedOn w:val="Normal"/>
+    <w:qFormat/>
+    <w:pPr>
+      <w:suppressLineNumbers/>
+      <w:tabs>
+        <w:tab w:val="clear" w:pos="709"/>
+        <w:tab w:val="center" w:pos="5825" w:leader="none"/>
+        <w:tab w:val="right" w:pos="11651" w:leader="none"/>
+      </w:tabs>
+    </w:pPr>
+    <w:rPr/>
+  </w:style>
+  <w:style w:type="paragraph" w:styleId="Header">
+    <w:name w:val="Header"/>
+    <w:basedOn w:val="HeaderandFooter"/>
+    <w:pPr>
+      <w:suppressLineNumbers/>
+    </w:pPr>
+    <w:rPr/>
+  </w:style>
+  <w:style w:type="paragraph" w:styleId="Footer">
+    <w:name w:val="Footer"/>
+    <w:basedOn w:val="HeaderandFooter"/>
+    <w:pPr>
       <w:suppressLineNumbers/>
     </w:pPr>
     <w:rPr/>

</xml_diff>